<commit_message>
Added all tasks from the final exam
</commit_message>
<xml_diff>
--- a/Introduction-to-Programming/Introduction to programming final exam/Изпит по УП.docx
+++ b/Introduction-to-Programming/Introduction to programming final exam/Изпит по УП.docx
@@ -31,6 +31,36 @@
     <w:p>
       <w:pPr>
         <w:rPr>
+          <w:i/>
+          <w:iCs/>
+          <w:sz w:val="28"/>
+          <w:szCs w:val="28"/>
+          <w:lang w:val="en-US"/>
+        </w:rPr>
+      </w:pPr>
+      <w:r>
+        <w:rPr>
+          <w:i/>
+          <w:iCs/>
+          <w:sz w:val="28"/>
+          <w:szCs w:val="28"/>
+        </w:rPr>
+        <w:t xml:space="preserve">Вариант </w:t>
+      </w:r>
+      <w:r>
+        <w:rPr>
+          <w:i/>
+          <w:iCs/>
+          <w:sz w:val="28"/>
+          <w:szCs w:val="28"/>
+          <w:lang w:val="en-US"/>
+        </w:rPr>
+        <w:t>1</w:t>
+      </w:r>
+    </w:p>
+    <w:p>
+      <w:pPr>
+        <w:rPr>
           <w:sz w:val="28"/>
           <w:szCs w:val="28"/>
         </w:rPr>
@@ -42,179 +72,50 @@
         </w:rPr>
         <w:t>Задача 1</w:t>
       </w:r>
-    </w:p>
-    <w:p>
-      <w:pPr>
-        <w:rPr>
-          <w:sz w:val="28"/>
-          <w:szCs w:val="28"/>
-        </w:rPr>
-      </w:pPr>
-      <w:r>
-        <w:rPr>
-          <w:sz w:val="28"/>
-          <w:szCs w:val="28"/>
-        </w:rPr>
-        <w:t xml:space="preserve">Да се напише функция на С++ със сигнатура </w:t>
-      </w:r>
-      <w:proofErr w:type="spellStart"/>
-      <w:r>
-        <w:rPr>
-          <w:sz w:val="28"/>
-          <w:szCs w:val="28"/>
-        </w:rPr>
-        <w:t>char</w:t>
-      </w:r>
-      <w:proofErr w:type="spellEnd"/>
-      <w:r>
-        <w:rPr>
-          <w:sz w:val="28"/>
-          <w:szCs w:val="28"/>
-        </w:rPr>
-        <w:t xml:space="preserve"> *</w:t>
-      </w:r>
-      <w:proofErr w:type="spellStart"/>
-      <w:r>
-        <w:rPr>
-          <w:sz w:val="28"/>
-          <w:szCs w:val="28"/>
-        </w:rPr>
-        <w:t>revandreplace</w:t>
-      </w:r>
-      <w:proofErr w:type="spellEnd"/>
-      <w:r>
-        <w:rPr>
-          <w:sz w:val="28"/>
-          <w:szCs w:val="28"/>
-        </w:rPr>
-        <w:t>(</w:t>
-      </w:r>
-      <w:proofErr w:type="spellStart"/>
-      <w:r>
-        <w:rPr>
-          <w:sz w:val="28"/>
-          <w:szCs w:val="28"/>
-        </w:rPr>
-        <w:t>char</w:t>
-      </w:r>
-      <w:proofErr w:type="spellEnd"/>
-      <w:r>
-        <w:rPr>
-          <w:sz w:val="28"/>
-          <w:szCs w:val="28"/>
-        </w:rPr>
-        <w:t>*), която приема като параметър низ, обръща го огледално и заменя буквите 'е' 'y' (ако ги има) съответно с '!' и '*'</w:t>
-      </w:r>
-    </w:p>
-    <w:p>
-      <w:pPr>
-        <w:rPr>
-          <w:sz w:val="28"/>
-          <w:szCs w:val="28"/>
-        </w:rPr>
-      </w:pPr>
-      <w:r>
-        <w:rPr>
-          <w:sz w:val="28"/>
-          <w:szCs w:val="28"/>
-        </w:rPr>
-        <w:t xml:space="preserve">Пример: за вход " I </w:t>
-      </w:r>
-      <w:proofErr w:type="spellStart"/>
-      <w:r>
-        <w:rPr>
-          <w:sz w:val="28"/>
-          <w:szCs w:val="28"/>
-        </w:rPr>
-        <w:t>left</w:t>
-      </w:r>
-      <w:proofErr w:type="spellEnd"/>
-      <w:r>
-        <w:rPr>
-          <w:sz w:val="28"/>
-          <w:szCs w:val="28"/>
-        </w:rPr>
-        <w:t xml:space="preserve"> </w:t>
-      </w:r>
-      <w:proofErr w:type="spellStart"/>
-      <w:r>
-        <w:rPr>
-          <w:sz w:val="28"/>
-          <w:szCs w:val="28"/>
-        </w:rPr>
-        <w:t>you</w:t>
-      </w:r>
-      <w:proofErr w:type="spellEnd"/>
-      <w:r>
-        <w:rPr>
-          <w:sz w:val="28"/>
-          <w:szCs w:val="28"/>
-        </w:rPr>
-        <w:t xml:space="preserve"> </w:t>
-      </w:r>
-      <w:proofErr w:type="spellStart"/>
-      <w:r>
-        <w:rPr>
-          <w:sz w:val="28"/>
-          <w:szCs w:val="28"/>
-        </w:rPr>
-        <w:t>alone</w:t>
-      </w:r>
-      <w:proofErr w:type="spellEnd"/>
-      <w:r>
-        <w:rPr>
-          <w:sz w:val="28"/>
-          <w:szCs w:val="28"/>
-        </w:rPr>
-        <w:t xml:space="preserve"> " връща " !</w:t>
-      </w:r>
-      <w:proofErr w:type="spellStart"/>
-      <w:r>
-        <w:rPr>
-          <w:sz w:val="28"/>
-          <w:szCs w:val="28"/>
-        </w:rPr>
-        <w:t>nola</w:t>
-      </w:r>
-      <w:proofErr w:type="spellEnd"/>
-      <w:r>
-        <w:rPr>
-          <w:sz w:val="28"/>
-          <w:szCs w:val="28"/>
-        </w:rPr>
-        <w:t xml:space="preserve"> </w:t>
-      </w:r>
-      <w:proofErr w:type="spellStart"/>
-      <w:r>
-        <w:rPr>
-          <w:sz w:val="28"/>
-          <w:szCs w:val="28"/>
-        </w:rPr>
-        <w:t>uo</w:t>
-      </w:r>
-      <w:proofErr w:type="spellEnd"/>
-      <w:r>
-        <w:rPr>
-          <w:sz w:val="28"/>
-          <w:szCs w:val="28"/>
-        </w:rPr>
-        <w:t xml:space="preserve">* </w:t>
-      </w:r>
-      <w:proofErr w:type="spellStart"/>
-      <w:r>
-        <w:rPr>
-          <w:sz w:val="28"/>
-          <w:szCs w:val="28"/>
-        </w:rPr>
-        <w:t>tf</w:t>
-      </w:r>
-      <w:proofErr w:type="spellEnd"/>
-      <w:r>
-        <w:rPr>
-          <w:sz w:val="28"/>
-          <w:szCs w:val="28"/>
-        </w:rPr>
-        <w:t>! I "</w:t>
+      <w:r>
+        <w:rPr>
+          <w:sz w:val="28"/>
+          <w:szCs w:val="28"/>
+          <w:lang w:val="en-US"/>
+        </w:rPr>
+        <w:t xml:space="preserve"> – 40 </w:t>
+      </w:r>
+      <w:r>
+        <w:rPr>
+          <w:sz w:val="28"/>
+          <w:szCs w:val="28"/>
+        </w:rPr>
+        <w:t>точки</w:t>
+      </w:r>
+    </w:p>
+    <w:p>
+      <w:pPr>
+        <w:rPr>
+          <w:sz w:val="28"/>
+          <w:szCs w:val="28"/>
+        </w:rPr>
+      </w:pPr>
+      <w:r>
+        <w:rPr>
+          <w:sz w:val="28"/>
+          <w:szCs w:val="28"/>
+        </w:rPr>
+        <w:t>Да се напише функция на С++ със сигнатура char *revandreplace(char*), която приема като параметър низ, обръща го огледално и заменя буквите 'е' 'y' (ако ги има) съответно с '!' и '*'</w:t>
+      </w:r>
+    </w:p>
+    <w:p>
+      <w:pPr>
+        <w:rPr>
+          <w:sz w:val="28"/>
+          <w:szCs w:val="28"/>
+        </w:rPr>
+      </w:pPr>
+      <w:r>
+        <w:rPr>
+          <w:sz w:val="28"/>
+          <w:szCs w:val="28"/>
+        </w:rPr>
+        <w:t>Пример: за вход " I left you alone " връща " !nola uo* tf! I "</w:t>
       </w:r>
     </w:p>
     <w:p>
@@ -239,68 +140,27 @@
         </w:rPr>
         <w:t>Задача 2</w:t>
       </w:r>
-    </w:p>
-    <w:p>
-      <w:pPr>
-        <w:rPr>
-          <w:sz w:val="28"/>
-          <w:szCs w:val="28"/>
-        </w:rPr>
-      </w:pPr>
-      <w:r>
-        <w:rPr>
-          <w:sz w:val="28"/>
-          <w:szCs w:val="28"/>
-        </w:rPr>
-        <w:t xml:space="preserve">Да се напише функция на С++, със сигнатура </w:t>
-      </w:r>
-      <w:proofErr w:type="spellStart"/>
-      <w:r>
-        <w:rPr>
-          <w:sz w:val="28"/>
-          <w:szCs w:val="28"/>
-        </w:rPr>
-        <w:t>bool</w:t>
-      </w:r>
-      <w:proofErr w:type="spellEnd"/>
-      <w:r>
-        <w:rPr>
-          <w:sz w:val="28"/>
-          <w:szCs w:val="28"/>
-        </w:rPr>
-        <w:t xml:space="preserve"> </w:t>
-      </w:r>
-      <w:proofErr w:type="spellStart"/>
-      <w:r>
-        <w:rPr>
-          <w:sz w:val="28"/>
-          <w:szCs w:val="28"/>
-        </w:rPr>
-        <w:t>CheckDate</w:t>
-      </w:r>
-      <w:proofErr w:type="spellEnd"/>
-      <w:r>
-        <w:rPr>
-          <w:sz w:val="28"/>
-          <w:szCs w:val="28"/>
-        </w:rPr>
-        <w:t>(</w:t>
-      </w:r>
-      <w:proofErr w:type="spellStart"/>
-      <w:r>
-        <w:rPr>
-          <w:sz w:val="28"/>
-          <w:szCs w:val="28"/>
-        </w:rPr>
-        <w:t>char</w:t>
-      </w:r>
-      <w:proofErr w:type="spellEnd"/>
-      <w:r>
-        <w:rPr>
-          <w:sz w:val="28"/>
-          <w:szCs w:val="28"/>
-        </w:rPr>
-        <w:t xml:space="preserve"> []), която да проверява дали входния параметър е високосна година, записана точно в следния формат "YYYY g."</w:t>
+      <w:r>
+        <w:rPr>
+          <w:sz w:val="28"/>
+          <w:szCs w:val="28"/>
+        </w:rPr>
+        <w:t xml:space="preserve"> – 45 точки</w:t>
+      </w:r>
+    </w:p>
+    <w:p>
+      <w:pPr>
+        <w:rPr>
+          <w:sz w:val="28"/>
+          <w:szCs w:val="28"/>
+        </w:rPr>
+      </w:pPr>
+      <w:r>
+        <w:rPr>
+          <w:sz w:val="28"/>
+          <w:szCs w:val="28"/>
+        </w:rPr>
+        <w:t>Да се напише функция на С++, със сигнатура bool CheckDate(char []), която да проверява дали входния параметър е високосна година, записана точно в следния формат "YYYY g."</w:t>
       </w:r>
     </w:p>
     <w:p>
@@ -340,147 +200,42 @@
         </w:rPr>
         <w:t>Задача 3</w:t>
       </w:r>
-    </w:p>
-    <w:p>
-      <w:pPr>
-        <w:rPr>
-          <w:sz w:val="28"/>
-          <w:szCs w:val="28"/>
-        </w:rPr>
-      </w:pPr>
-      <w:r>
-        <w:rPr>
-          <w:sz w:val="28"/>
-          <w:szCs w:val="28"/>
-        </w:rPr>
-        <w:t xml:space="preserve">Да се напише функция на С++ със сигнатура </w:t>
-      </w:r>
-      <w:proofErr w:type="spellStart"/>
-      <w:r>
-        <w:rPr>
-          <w:sz w:val="28"/>
-          <w:szCs w:val="28"/>
-        </w:rPr>
-        <w:t>int</w:t>
-      </w:r>
-      <w:proofErr w:type="spellEnd"/>
-      <w:r>
-        <w:rPr>
-          <w:sz w:val="28"/>
-          <w:szCs w:val="28"/>
-        </w:rPr>
-        <w:t xml:space="preserve"> * </w:t>
-      </w:r>
-      <w:proofErr w:type="spellStart"/>
-      <w:r>
-        <w:rPr>
-          <w:sz w:val="28"/>
-          <w:szCs w:val="28"/>
-        </w:rPr>
-        <w:t>countletters</w:t>
-      </w:r>
-      <w:proofErr w:type="spellEnd"/>
-      <w:r>
-        <w:rPr>
-          <w:sz w:val="28"/>
-          <w:szCs w:val="28"/>
-        </w:rPr>
-        <w:t>(</w:t>
-      </w:r>
-      <w:proofErr w:type="spellStart"/>
-      <w:r>
-        <w:rPr>
-          <w:sz w:val="28"/>
-          <w:szCs w:val="28"/>
-        </w:rPr>
-        <w:t>int</w:t>
-      </w:r>
-      <w:proofErr w:type="spellEnd"/>
-      <w:r>
-        <w:rPr>
-          <w:sz w:val="28"/>
-          <w:szCs w:val="28"/>
-        </w:rPr>
-        <w:t xml:space="preserve"> [], </w:t>
-      </w:r>
-      <w:proofErr w:type="spellStart"/>
-      <w:r>
-        <w:rPr>
-          <w:sz w:val="28"/>
-          <w:szCs w:val="28"/>
-        </w:rPr>
-        <w:t>int</w:t>
-      </w:r>
-      <w:proofErr w:type="spellEnd"/>
-      <w:r>
-        <w:rPr>
-          <w:sz w:val="28"/>
-          <w:szCs w:val="28"/>
-        </w:rPr>
-        <w:t xml:space="preserve"> [], </w:t>
-      </w:r>
-      <w:proofErr w:type="spellStart"/>
-      <w:r>
-        <w:rPr>
-          <w:sz w:val="28"/>
-          <w:szCs w:val="28"/>
-        </w:rPr>
-        <w:t>int</w:t>
-      </w:r>
-      <w:proofErr w:type="spellEnd"/>
-      <w:r>
-        <w:rPr>
-          <w:sz w:val="28"/>
-          <w:szCs w:val="28"/>
-        </w:rPr>
-        <w:t xml:space="preserve"> N), която приема като параметри два целочислени масива с еднаква дължина N. Функцията да провери дали сумите на елементите с еднакви индекси в двата масива съответстват на ASCII кодовете на малка или главна буква от латинската азбука. Върнатият резултат да бъде масив, от два елемента, на първа позиция на който се намира броя на главните букви от така формираните суми, а на втората </w:t>
-      </w:r>
-      <w:proofErr w:type="spellStart"/>
-      <w:r>
-        <w:rPr>
-          <w:sz w:val="28"/>
-          <w:szCs w:val="28"/>
-        </w:rPr>
-        <w:t>ппозиция</w:t>
-      </w:r>
-      <w:proofErr w:type="spellEnd"/>
-      <w:r>
-        <w:rPr>
-          <w:sz w:val="28"/>
-          <w:szCs w:val="28"/>
-        </w:rPr>
-        <w:t xml:space="preserve"> - броя на малките букви (A-Z =&gt; 65-90 и a-z =&gt; 97-122 в ASCII).</w:t>
-      </w:r>
-    </w:p>
-    <w:p>
-      <w:pPr>
-        <w:rPr>
-          <w:sz w:val="28"/>
-          <w:szCs w:val="28"/>
-        </w:rPr>
-      </w:pPr>
-      <w:r>
-        <w:rPr>
-          <w:sz w:val="28"/>
-          <w:szCs w:val="28"/>
-        </w:rPr>
-        <w:t xml:space="preserve">Пример: за вход А = {3, 5, 11, 2, 9} и B = {1, 4, 32, 71, 5} сумите им са {4, 9, 43, 73, 14} от които имаме само една голяма и връща </w:t>
-      </w:r>
-      <w:proofErr w:type="spellStart"/>
-      <w:r>
-        <w:rPr>
-          <w:sz w:val="28"/>
-          <w:szCs w:val="28"/>
-        </w:rPr>
-        <w:t>res</w:t>
-      </w:r>
-      <w:proofErr w:type="spellEnd"/>
-      <w:r>
-        <w:rPr>
-          <w:sz w:val="28"/>
-          <w:szCs w:val="28"/>
-        </w:rPr>
-        <w:t>{1, 0}.</w:t>
+      <w:r>
+        <w:rPr>
+          <w:sz w:val="28"/>
+          <w:szCs w:val="28"/>
+        </w:rPr>
+        <w:t xml:space="preserve"> – 45 точки</w:t>
+      </w:r>
+    </w:p>
+    <w:p>
+      <w:pPr>
+        <w:rPr>
+          <w:sz w:val="28"/>
+          <w:szCs w:val="28"/>
+        </w:rPr>
+      </w:pPr>
+      <w:r>
+        <w:rPr>
+          <w:sz w:val="28"/>
+          <w:szCs w:val="28"/>
+        </w:rPr>
+        <w:t>Да се напише функция на С++ със сигнатура int * countletters(int [], int [], int N), която приема като параметри два целочислени масива с еднаква дължина N. Функцията да провери дали сумите на елементите с еднакви индекси в двата масива съответстват на ASCII кодовете на малка или главна буква от латинската азбука. Върнатият резултат да бъде масив, от два елемента, на първа позиция на който се намира броя на главните букви от така формираните суми, а на втората ппозиция - броя на малките букви (A-Z =&gt; 65-90 и a-z =&gt; 97-122 в ASCII).</w:t>
+      </w:r>
+    </w:p>
+    <w:p>
+      <w:pPr>
+        <w:rPr>
+          <w:sz w:val="28"/>
+          <w:szCs w:val="28"/>
+        </w:rPr>
+      </w:pPr>
+      <w:r>
+        <w:rPr>
+          <w:sz w:val="28"/>
+          <w:szCs w:val="28"/>
+        </w:rPr>
+        <w:t>Пример: за вход А = {3, 5, 11, 2, 9} и B = {1, 4, 32, 71, 5} сумите им са {4, 9, 43, 73, 14} от които имаме само една голяма и връща res{1, 0}.</w:t>
       </w:r>
     </w:p>
     <w:sectPr>
@@ -616,6 +371,7 @@
     <w:lsdException w:name="HTML Sample" w:semiHidden="1" w:unhideWhenUsed="1"/>
     <w:lsdException w:name="HTML Typewriter" w:semiHidden="1" w:unhideWhenUsed="1"/>
     <w:lsdException w:name="HTML Variable" w:semiHidden="1" w:unhideWhenUsed="1"/>
+    <w:lsdException w:name="Normal Table" w:semiHidden="1" w:unhideWhenUsed="1"/>
     <w:lsdException w:name="annotation subject" w:semiHidden="1" w:unhideWhenUsed="1"/>
     <w:lsdException w:name="No List" w:semiHidden="1" w:unhideWhenUsed="1"/>
     <w:lsdException w:name="Outline List 1" w:semiHidden="1" w:unhideWhenUsed="1"/>
@@ -662,8 +418,10 @@
     <w:lsdException w:name="Table Subtle 2" w:semiHidden="1" w:unhideWhenUsed="1"/>
     <w:lsdException w:name="Table Web 1" w:semiHidden="1" w:unhideWhenUsed="1"/>
     <w:lsdException w:name="Table Web 2" w:semiHidden="1" w:unhideWhenUsed="1"/>
+    <w:lsdException w:name="Table Web 3" w:semiHidden="1" w:unhideWhenUsed="1"/>
     <w:lsdException w:name="Balloon Text" w:semiHidden="1" w:unhideWhenUsed="1"/>
     <w:lsdException w:name="Table Grid" w:uiPriority="39"/>
+    <w:lsdException w:name="Table Theme" w:semiHidden="1" w:unhideWhenUsed="1"/>
     <w:lsdException w:name="Placeholder Text" w:semiHidden="1"/>
     <w:lsdException w:name="No Spacing" w:uiPriority="1" w:qFormat="1"/>
     <w:lsdException w:name="Light Shading" w:uiPriority="60"/>

</xml_diff>